<commit_message>
Så og si ferdig.
</commit_message>
<xml_diff>
--- a/MSF og annet/Visjonsdokument.docx
+++ b/MSF og annet/Visjonsdokument.docx
@@ -5,6 +5,7 @@
     <w:p>
       <w:pPr>
         <w:pStyle w:val="Title"/>
+        <w:spacing w:line="360" w:lineRule="auto"/>
         <w:rPr>
           <w:rFonts w:ascii="Helvetica" w:hAnsi="Helvetica"/>
         </w:rPr>
@@ -19,6 +20,7 @@
     <w:p>
       <w:pPr>
         <w:pStyle w:val="Heading2"/>
+        <w:spacing w:line="360" w:lineRule="auto"/>
         <w:rPr>
           <w:rFonts w:ascii="Helvetica" w:hAnsi="Helvetica"/>
         </w:rPr>
@@ -32,40 +34,35 @@
     </w:p>
     <w:p>
       <w:pPr>
-        <w:rPr>
-          <w:rFonts w:ascii="Helvetica" w:hAnsi="Helvetica"/>
-          <w:sz w:val="20"/>
-          <w:szCs w:val="20"/>
-        </w:rPr>
-      </w:pPr>
-      <w:r>
-        <w:rPr>
-          <w:rFonts w:ascii="Helvetica" w:hAnsi="Helvetica"/>
-          <w:sz w:val="20"/>
-          <w:szCs w:val="20"/>
-        </w:rPr>
-        <w:t>Vi har fått i oppgave å lage en booking nettside for grupperom på de nye lokalene til Westerdals ACT i Oslo (Christian Krohgs gate 32</w:t>
-      </w:r>
-      <w:r>
-        <w:rPr>
-          <w:rFonts w:ascii="Helvetica" w:hAnsi="Helvetica"/>
-          <w:sz w:val="20"/>
-          <w:szCs w:val="20"/>
-        </w:rPr>
-        <w:t xml:space="preserve">). Siden(e) skal være nyttige, interessante og spennende. </w:t>
-      </w:r>
-    </w:p>
-    <w:p>
-      <w:pPr>
-        <w:rPr>
-          <w:rFonts w:ascii="Helvetica" w:hAnsi="Helvetica"/>
-          <w:sz w:val="20"/>
-          <w:szCs w:val="20"/>
-        </w:rPr>
-      </w:pPr>
-    </w:p>
-    <w:p>
-      <w:pPr>
+        <w:spacing w:line="360" w:lineRule="auto"/>
+        <w:rPr>
+          <w:rFonts w:ascii="Helvetica" w:hAnsi="Helvetica"/>
+          <w:sz w:val="20"/>
+          <w:szCs w:val="20"/>
+        </w:rPr>
+      </w:pPr>
+      <w:r>
+        <w:rPr>
+          <w:rFonts w:ascii="Helvetica" w:hAnsi="Helvetica"/>
+          <w:sz w:val="20"/>
+          <w:szCs w:val="20"/>
+        </w:rPr>
+        <w:t xml:space="preserve">Vi har fått i oppgave å lage en booking nettside for grupperom på de nye lokalene til Westerdals ACT i Oslo (Christian Krohgs gate 32). Siden(e) skal være nyttige, interessante og spennende. </w:t>
+      </w:r>
+    </w:p>
+    <w:p>
+      <w:pPr>
+        <w:spacing w:line="360" w:lineRule="auto"/>
+        <w:rPr>
+          <w:rFonts w:ascii="Helvetica" w:hAnsi="Helvetica"/>
+          <w:sz w:val="20"/>
+          <w:szCs w:val="20"/>
+        </w:rPr>
+      </w:pPr>
+    </w:p>
+    <w:p>
+      <w:pPr>
+        <w:spacing w:line="360" w:lineRule="auto"/>
         <w:rPr>
           <w:rFonts w:ascii="Helvetica" w:hAnsi="Helvetica"/>
           <w:sz w:val="20"/>
@@ -84,173 +81,86 @@
     <w:p>
       <w:pPr>
         <w:pStyle w:val="Heading2"/>
-        <w:rPr>
-          <w:rFonts w:ascii="Helvetica" w:hAnsi="Helvetica"/>
-        </w:rPr>
-      </w:pPr>
-      <w:r>
-        <w:rPr>
-          <w:rFonts w:ascii="Helvetica" w:hAnsi="Helvetica"/>
-        </w:rPr>
-        <w:t xml:space="preserve">Gruppens </w:t>
-      </w:r>
-      <w:r>
-        <w:rPr>
-          <w:rFonts w:ascii="Helvetica" w:hAnsi="Helvetica"/>
-        </w:rPr>
-        <w:t>mål</w:t>
-      </w:r>
-    </w:p>
-    <w:p>
-      <w:pPr>
-        <w:rPr>
-          <w:rFonts w:ascii="Helvetica" w:hAnsi="Helvetica"/>
-          <w:sz w:val="20"/>
-          <w:szCs w:val="20"/>
-        </w:rPr>
-      </w:pPr>
-      <w:r>
-        <w:rPr>
-          <w:rFonts w:ascii="Helvetica" w:hAnsi="Helvetica"/>
-          <w:sz w:val="20"/>
-          <w:szCs w:val="20"/>
-        </w:rPr>
-        <w:t>Gruppens n</w:t>
-      </w:r>
-      <w:r>
-        <w:rPr>
-          <w:rFonts w:ascii="Helvetica" w:hAnsi="Helvetica"/>
-          <w:sz w:val="20"/>
-          <w:szCs w:val="20"/>
-        </w:rPr>
-        <w:t xml:space="preserve">økkelord: intuitivt, effektiv og estetisk tiltalende design. </w:t>
-      </w:r>
-    </w:p>
-    <w:p>
-      <w:pPr>
-        <w:rPr>
-          <w:rFonts w:ascii="Helvetica" w:hAnsi="Helvetica"/>
-          <w:sz w:val="20"/>
-          <w:szCs w:val="20"/>
-        </w:rPr>
-      </w:pPr>
-    </w:p>
-    <w:p>
-      <w:pPr>
-        <w:rPr>
-          <w:rFonts w:ascii="Helvetica" w:hAnsi="Helvetica"/>
-          <w:sz w:val="20"/>
-          <w:szCs w:val="20"/>
-        </w:rPr>
-      </w:pPr>
-      <w:r>
-        <w:rPr>
-          <w:rFonts w:ascii="Helvetica" w:hAnsi="Helvetica"/>
-          <w:sz w:val="20"/>
-          <w:szCs w:val="20"/>
-        </w:rPr>
-        <w:t xml:space="preserve">Løsningen skal være en full oversikt over alle grupperommene og hvor de befinner seg, så elever kan enkelt finne fram. Grupperommene har stiller krav til at elevene er minimum 2 personer og maksimum 4. Gruppen har kommet fram til at man har mulighet for å booke grupperommet fra 3-4 timer og ha mulighet for å kommentere </w:t>
-      </w:r>
-      <w:r>
-        <w:rPr>
-          <w:rFonts w:ascii="Helvetica" w:hAnsi="Helvetica"/>
-          <w:sz w:val="20"/>
-          <w:szCs w:val="20"/>
-        </w:rPr>
-        <w:t>hvis elevene eventuelt</w:t>
-      </w:r>
-      <w:r>
-        <w:rPr>
-          <w:rFonts w:ascii="Helvetica" w:hAnsi="Helvetica"/>
-          <w:sz w:val="20"/>
-          <w:szCs w:val="20"/>
-        </w:rPr>
-        <w:t xml:space="preserve"> ikke skal ha rommet</w:t>
-      </w:r>
-      <w:r>
-        <w:rPr>
-          <w:rFonts w:ascii="Helvetica" w:hAnsi="Helvetica"/>
-          <w:sz w:val="20"/>
-          <w:szCs w:val="20"/>
-        </w:rPr>
-        <w:t xml:space="preserve"> så lenge. </w:t>
-      </w:r>
-      <w:r>
-        <w:rPr>
-          <w:rFonts w:ascii="Helvetica" w:hAnsi="Helvetica"/>
-          <w:sz w:val="20"/>
-          <w:szCs w:val="20"/>
-        </w:rPr>
-        <w:t>Bibliotek ansatte skal være tiltenkt grupperomansvarlige med administrator rettigheter og nødvendig utstyr.</w:t>
-      </w:r>
-      <w:r>
-        <w:rPr>
-          <w:rFonts w:ascii="Helvetica" w:hAnsi="Helvetica"/>
-          <w:sz w:val="20"/>
-          <w:szCs w:val="20"/>
-        </w:rPr>
-        <w:t xml:space="preserve"> </w:t>
-      </w:r>
-    </w:p>
-    <w:p>
-      <w:pPr>
-        <w:rPr>
-          <w:rFonts w:ascii="Helvetica" w:hAnsi="Helvetica"/>
-          <w:sz w:val="20"/>
-          <w:szCs w:val="20"/>
-        </w:rPr>
-      </w:pPr>
-      <w:r>
-        <w:rPr>
-          <w:rFonts w:ascii="Helvetica" w:hAnsi="Helvetica"/>
-          <w:sz w:val="20"/>
-          <w:szCs w:val="20"/>
-        </w:rPr>
-        <w:t>Noen av grupperommene skal ha forskjellige utstyr som f</w:t>
-      </w:r>
-      <w:r>
-        <w:rPr>
-          <w:rFonts w:ascii="Helvetica" w:hAnsi="Helvetica"/>
-          <w:sz w:val="20"/>
-          <w:szCs w:val="20"/>
-        </w:rPr>
-        <w:t>or eksempel projektor mulighet</w:t>
-      </w:r>
-      <w:r>
-        <w:rPr>
-          <w:rFonts w:ascii="Helvetica" w:hAnsi="Helvetica"/>
-          <w:sz w:val="20"/>
-          <w:szCs w:val="20"/>
-        </w:rPr>
-        <w:t>. Dette skal stå med et notat ved booking av grupperommet. Vi har også lyst til å avgrense til at for eksempel 3D design elever har enerett på grupperom med for eksempel 3D printer og annet</w:t>
-      </w:r>
-      <w:r>
-        <w:rPr>
-          <w:rFonts w:ascii="Helvetica" w:hAnsi="Helvetica"/>
-          <w:sz w:val="20"/>
-          <w:szCs w:val="20"/>
-        </w:rPr>
-        <w:t xml:space="preserve"> nødvendig</w:t>
-      </w:r>
-      <w:r>
-        <w:rPr>
-          <w:rFonts w:ascii="Helvetica" w:hAnsi="Helvetica"/>
-          <w:sz w:val="20"/>
-          <w:szCs w:val="20"/>
-        </w:rPr>
-        <w:t xml:space="preserve"> utstyr. </w:t>
-      </w:r>
-    </w:p>
-    <w:p>
-      <w:pPr>
-        <w:rPr>
-          <w:rFonts w:ascii="Helvetica" w:hAnsi="Helvetica"/>
-        </w:rPr>
-      </w:pPr>
+        <w:spacing w:line="360" w:lineRule="auto"/>
+        <w:rPr>
+          <w:rFonts w:ascii="Helvetica" w:hAnsi="Helvetica"/>
+        </w:rPr>
+      </w:pPr>
+      <w:r>
+        <w:rPr>
+          <w:rFonts w:ascii="Helvetica" w:hAnsi="Helvetica"/>
+        </w:rPr>
+        <w:t>Gruppens mål</w:t>
+      </w:r>
+    </w:p>
+    <w:p>
+      <w:pPr>
+        <w:spacing w:line="360" w:lineRule="auto"/>
+        <w:rPr>
+          <w:rFonts w:ascii="Helvetica" w:hAnsi="Helvetica"/>
+          <w:sz w:val="20"/>
+          <w:szCs w:val="20"/>
+        </w:rPr>
+      </w:pPr>
+      <w:r>
+        <w:rPr>
+          <w:rFonts w:ascii="Helvetica" w:hAnsi="Helvetica"/>
+          <w:sz w:val="20"/>
+          <w:szCs w:val="20"/>
+        </w:rPr>
+        <w:t xml:space="preserve">Gruppens nøkkelord: intuitivt, effektiv og estetisk tiltalende design. </w:t>
+      </w:r>
+    </w:p>
+    <w:p>
+      <w:pPr>
+        <w:spacing w:line="360" w:lineRule="auto"/>
+        <w:rPr>
+          <w:rFonts w:ascii="Helvetica" w:hAnsi="Helvetica"/>
+          <w:sz w:val="20"/>
+          <w:szCs w:val="20"/>
+        </w:rPr>
+      </w:pPr>
+    </w:p>
+    <w:p>
+      <w:pPr>
+        <w:spacing w:line="360" w:lineRule="auto"/>
+        <w:rPr>
+          <w:rFonts w:ascii="Helvetica" w:hAnsi="Helvetica"/>
+          <w:sz w:val="20"/>
+          <w:szCs w:val="20"/>
+        </w:rPr>
+      </w:pPr>
+      <w:r>
+        <w:rPr>
+          <w:rFonts w:ascii="Helvetica" w:hAnsi="Helvetica"/>
+          <w:sz w:val="20"/>
+          <w:szCs w:val="20"/>
+        </w:rPr>
+        <w:t xml:space="preserve">Løsningen skal være en full oversikt over alle grupperommene og hvor de befinner seg, så elever kan enkelt finne fram. Grupperommene har stiller krav til at elevene er minimum 2 personer og maksimum 4. Gruppen har kommet fram til at man har mulighet for å booke grupperommet fra 3-4 timer og ha mulighet for å kommentere hvis elevene eventuelt ikke skal ha rommet så lenge. Bibliotek ansatte skal være tiltenkt grupperomansvarlige med administrator rettigheter og nødvendig utstyr. </w:t>
+      </w:r>
+    </w:p>
+    <w:p>
+      <w:pPr>
+        <w:spacing w:line="360" w:lineRule="auto"/>
+        <w:rPr>
+          <w:rFonts w:ascii="Helvetica" w:hAnsi="Helvetica"/>
+          <w:sz w:val="20"/>
+          <w:szCs w:val="20"/>
+        </w:rPr>
+      </w:pPr>
+      <w:r>
+        <w:rPr>
+          <w:rFonts w:ascii="Helvetica" w:hAnsi="Helvetica"/>
+          <w:sz w:val="20"/>
+          <w:szCs w:val="20"/>
+        </w:rPr>
+        <w:t xml:space="preserve">Noen av grupperommene skal ha forskjellige utstyr som for eksempel projektor mulighet. Dette skal stå med et notat ved booking av grupperommet. Vi har også lyst til å avgrense til at for eksempel 3D design elever har enerett på grupperom med for eksempel 3D printer og annet nødvendig utstyr. </w:t>
+      </w:r>
     </w:p>
     <w:p>
       <w:pPr>
         <w:pStyle w:val="Heading2"/>
+        <w:spacing w:line="360" w:lineRule="auto"/>
         <w:rPr>
           <w:rFonts w:ascii="Helvetica" w:hAnsi="Helvetica"/>
         </w:rPr>
@@ -260,212 +170,340 @@
           <w:rFonts w:ascii="Helvetica" w:hAnsi="Helvetica"/>
         </w:rPr>
         <w:t>Gruppens visjon</w:t>
+      </w:r>
+    </w:p>
+    <w:p>
+      <w:pPr>
+        <w:spacing w:line="360" w:lineRule="auto"/>
+        <w:rPr>
+          <w:rFonts w:ascii="Helvetica" w:hAnsi="Helvetica"/>
+          <w:sz w:val="20"/>
+          <w:szCs w:val="20"/>
+        </w:rPr>
+      </w:pPr>
+      <w:r>
+        <w:rPr>
+          <w:rFonts w:ascii="Helvetica" w:hAnsi="Helvetica"/>
+          <w:sz w:val="20"/>
+          <w:szCs w:val="20"/>
+        </w:rPr>
+        <w:t>Vår visjon i prosjekt uka er å levere et bra 2 iterasjons prototype for Westerdals ACT som tilsvarer våre nøkkelord. Elevene skal ville gå til bruk av vår løsning framfor alle andre og vi får mulighet til å fullføre produktet vårt 100%.</w:t>
+      </w:r>
+    </w:p>
+    <w:p>
+      <w:pPr>
+        <w:spacing w:line="360" w:lineRule="auto"/>
+        <w:rPr>
+          <w:rFonts w:ascii="Helvetica" w:hAnsi="Helvetica"/>
+          <w:sz w:val="20"/>
+          <w:szCs w:val="20"/>
+        </w:rPr>
+      </w:pPr>
+    </w:p>
+    <w:p>
+      <w:pPr>
+        <w:spacing w:line="360" w:lineRule="auto"/>
+        <w:rPr>
+          <w:rFonts w:ascii="Helvetica" w:hAnsi="Helvetica"/>
+          <w:sz w:val="20"/>
+          <w:szCs w:val="20"/>
+        </w:rPr>
+      </w:pPr>
+      <w:r>
+        <w:rPr>
+          <w:rFonts w:ascii="Helvetica" w:hAnsi="Helvetica"/>
+          <w:sz w:val="20"/>
+          <w:szCs w:val="20"/>
+        </w:rPr>
+        <w:t xml:space="preserve">Database løsningen </w:t>
+      </w:r>
+      <w:r>
+        <w:rPr>
+          <w:rFonts w:ascii="Helvetica" w:hAnsi="Helvetica"/>
+          <w:sz w:val="20"/>
+          <w:szCs w:val="20"/>
+        </w:rPr>
+        <w:t xml:space="preserve">vil være veldig enkel, men den skal fortsatt fungere som tiltenkt. </w:t>
+      </w:r>
+    </w:p>
+    <w:p>
+      <w:pPr>
+        <w:spacing w:line="360" w:lineRule="auto"/>
+        <w:rPr>
+          <w:rFonts w:ascii="Helvetica" w:hAnsi="Helvetica"/>
+          <w:sz w:val="20"/>
+          <w:szCs w:val="20"/>
+        </w:rPr>
+      </w:pPr>
+    </w:p>
+    <w:p>
+      <w:pPr>
+        <w:pStyle w:val="Heading2"/>
+        <w:spacing w:line="360" w:lineRule="auto"/>
+        <w:rPr>
+          <w:rFonts w:ascii="Helvetica" w:hAnsi="Helvetica"/>
+        </w:rPr>
+      </w:pPr>
+      <w:r>
+        <w:rPr>
+          <w:rFonts w:ascii="Helvetica" w:hAnsi="Helvetica"/>
+        </w:rPr>
+        <w:t>Gruppefordeling</w:t>
+      </w:r>
+    </w:p>
+    <w:p>
+      <w:pPr>
+        <w:spacing w:line="360" w:lineRule="auto"/>
+        <w:rPr>
+          <w:rFonts w:ascii="Helvetica" w:hAnsi="Helvetica"/>
+          <w:sz w:val="20"/>
+          <w:szCs w:val="20"/>
+        </w:rPr>
+      </w:pPr>
+      <w:r>
+        <w:rPr>
+          <w:rFonts w:ascii="Helvetica" w:hAnsi="Helvetica"/>
+          <w:sz w:val="20"/>
+          <w:szCs w:val="20"/>
+        </w:rPr>
+        <w:t xml:space="preserve">Gruppen valgte å fordele arbeidsoppgavene etter interesse og kompetanse. Ingen følte at de fikk et ansvar de ikke ville ha. Vi ble også enige om at alle sammen kunne delta på de forskjellige ansvar områdene selv om dem ikke var tildelt dem selv. Dette gjorde vi for å </w:t>
+      </w:r>
+      <w:r>
+        <w:rPr>
+          <w:rFonts w:ascii="Helvetica" w:hAnsi="Helvetica"/>
+          <w:sz w:val="20"/>
+          <w:szCs w:val="20"/>
+        </w:rPr>
+        <w:lastRenderedPageBreak/>
+        <w:t>engasjere flere og lærirings prosess blir bedre. Vi tror også at det vil hjelpe med å gjennomgå hverandres arbeid for å forbedre produktet ytterligere.</w:t>
+      </w:r>
+    </w:p>
+    <w:p>
+      <w:pPr>
+        <w:spacing w:line="360" w:lineRule="auto"/>
+        <w:rPr>
+          <w:rFonts w:ascii="Helvetica" w:hAnsi="Helvetica"/>
+          <w:sz w:val="20"/>
+          <w:szCs w:val="20"/>
+        </w:rPr>
+      </w:pPr>
+    </w:p>
+    <w:p>
+      <w:pPr>
+        <w:pStyle w:val="Heading2"/>
+        <w:spacing w:line="360" w:lineRule="auto"/>
+        <w:rPr>
+          <w:rFonts w:ascii="Helvetica" w:hAnsi="Helvetica"/>
+        </w:rPr>
+      </w:pPr>
+      <w:r>
+        <w:rPr>
+          <w:rFonts w:ascii="Helvetica" w:hAnsi="Helvetica"/>
+        </w:rPr>
+        <w:t>Gruppeansvar</w:t>
+      </w:r>
+    </w:p>
+    <w:p>
+      <w:pPr>
+        <w:spacing w:line="360" w:lineRule="auto"/>
+        <w:rPr>
+          <w:rFonts w:ascii="Helvetica" w:hAnsi="Helvetica"/>
+          <w:sz w:val="20"/>
+          <w:szCs w:val="20"/>
+        </w:rPr>
+      </w:pPr>
+      <w:r>
+        <w:rPr>
+          <w:rFonts w:ascii="Helvetica" w:hAnsi="Helvetica"/>
+          <w:sz w:val="20"/>
+          <w:szCs w:val="20"/>
+        </w:rPr>
+        <w:t>Product Management: Stian</w:t>
+      </w:r>
+    </w:p>
+    <w:p>
+      <w:pPr>
+        <w:spacing w:line="360" w:lineRule="auto"/>
+        <w:rPr>
+          <w:rFonts w:ascii="Helvetica" w:hAnsi="Helvetica"/>
+          <w:sz w:val="20"/>
+          <w:szCs w:val="20"/>
+        </w:rPr>
+      </w:pPr>
+      <w:r>
+        <w:rPr>
+          <w:rFonts w:ascii="Helvetica" w:hAnsi="Helvetica"/>
+          <w:sz w:val="20"/>
+          <w:szCs w:val="20"/>
+        </w:rPr>
+        <w:t>Program Management: Eirik</w:t>
+      </w:r>
+    </w:p>
+    <w:p>
+      <w:pPr>
+        <w:spacing w:line="360" w:lineRule="auto"/>
+        <w:rPr>
+          <w:rFonts w:ascii="Helvetica" w:hAnsi="Helvetica"/>
+          <w:sz w:val="20"/>
+          <w:szCs w:val="20"/>
+        </w:rPr>
+      </w:pPr>
+      <w:r>
+        <w:rPr>
+          <w:rFonts w:ascii="Helvetica" w:hAnsi="Helvetica"/>
+          <w:sz w:val="20"/>
+          <w:szCs w:val="20"/>
+        </w:rPr>
+        <w:t>Development: Iben, Tobias, Tanja, Erikur</w:t>
+      </w:r>
+    </w:p>
+    <w:p>
+      <w:pPr>
+        <w:spacing w:line="360" w:lineRule="auto"/>
+        <w:rPr>
+          <w:rFonts w:ascii="Helvetica" w:hAnsi="Helvetica"/>
+          <w:sz w:val="20"/>
+          <w:szCs w:val="20"/>
+        </w:rPr>
+      </w:pPr>
+      <w:r>
+        <w:rPr>
+          <w:rFonts w:ascii="Helvetica" w:hAnsi="Helvetica"/>
+          <w:sz w:val="20"/>
+          <w:szCs w:val="20"/>
+        </w:rPr>
+        <w:t>Test: Stian</w:t>
+      </w:r>
+    </w:p>
+    <w:p>
+      <w:pPr>
+        <w:spacing w:line="360" w:lineRule="auto"/>
+        <w:rPr>
+          <w:rFonts w:ascii="Helvetica" w:hAnsi="Helvetica"/>
+          <w:sz w:val="20"/>
+          <w:szCs w:val="20"/>
+        </w:rPr>
+      </w:pPr>
+      <w:r>
+        <w:rPr>
+          <w:rFonts w:ascii="Helvetica" w:hAnsi="Helvetica"/>
+          <w:sz w:val="20"/>
+          <w:szCs w:val="20"/>
+        </w:rPr>
+        <w:t>User Experience: Eirik</w:t>
+      </w:r>
+    </w:p>
+    <w:p>
+      <w:pPr>
+        <w:spacing w:line="360" w:lineRule="auto"/>
+        <w:rPr>
+          <w:rFonts w:ascii="Helvetica" w:hAnsi="Helvetica"/>
+          <w:sz w:val="20"/>
+          <w:szCs w:val="20"/>
+        </w:rPr>
+      </w:pPr>
+      <w:r>
+        <w:rPr>
+          <w:rFonts w:ascii="Helvetica" w:hAnsi="Helvetica"/>
+          <w:sz w:val="20"/>
+          <w:szCs w:val="20"/>
+        </w:rPr>
+        <w:t>Release Management: Stian, Eirik</w:t>
+      </w:r>
+    </w:p>
+    <w:p>
+      <w:pPr>
+        <w:spacing w:line="360" w:lineRule="auto"/>
+        <w:rPr>
+          <w:rFonts w:ascii="Helvetica" w:hAnsi="Helvetica"/>
+        </w:rPr>
+      </w:pPr>
+    </w:p>
+    <w:p>
+      <w:pPr>
+        <w:pStyle w:val="Heading2"/>
+        <w:spacing w:line="360" w:lineRule="auto"/>
+        <w:rPr>
+          <w:rFonts w:ascii="Helvetica" w:hAnsi="Helvetica"/>
+        </w:rPr>
+      </w:pPr>
+      <w:r>
+        <w:rPr>
+          <w:rFonts w:ascii="Helvetica" w:hAnsi="Helvetica"/>
+        </w:rPr>
+        <w:t>Avgrensning/Scope (Versjon 1.0)</w:t>
+      </w:r>
+    </w:p>
+    <w:p>
+      <w:pPr>
+        <w:spacing w:line="360" w:lineRule="auto"/>
+        <w:rPr>
+          <w:rFonts w:ascii="Helvetica" w:hAnsi="Helvetica"/>
+          <w:sz w:val="20"/>
+          <w:szCs w:val="20"/>
+        </w:rPr>
+      </w:pPr>
+      <w:r>
+        <w:rPr>
+          <w:rFonts w:ascii="Helvetica" w:hAnsi="Helvetica"/>
+          <w:sz w:val="20"/>
+          <w:szCs w:val="20"/>
+        </w:rPr>
+        <w:t>Prototypen etter endt prosjektuken skal bestå av en fungere versjon hvor man skal kunne logge seg inn på nettsiden og kunne booke e</w:t>
+      </w:r>
+      <w:r>
+        <w:rPr>
+          <w:rFonts w:ascii="Helvetica" w:hAnsi="Helvetica"/>
+          <w:sz w:val="20"/>
+          <w:szCs w:val="20"/>
+        </w:rPr>
+        <w:t xml:space="preserve">t grupperom effektiv og enkelt. Databasen vil være ganske enkel med tanke på tiden og vektleggingen av sluttkarakteren. </w:t>
+      </w:r>
+    </w:p>
+    <w:p>
+      <w:pPr>
+        <w:pStyle w:val="Heading2"/>
+        <w:spacing w:line="360" w:lineRule="auto"/>
+        <w:rPr>
+          <w:rFonts w:ascii="Helvetica" w:hAnsi="Helvetica"/>
+        </w:rPr>
+      </w:pPr>
+      <w:r>
+        <w:rPr>
+          <w:rFonts w:ascii="Helvetica" w:hAnsi="Helvetica"/>
+        </w:rPr>
+        <w:t xml:space="preserve">Avgrensning/Scope (1 iterasjonen) </w:t>
+      </w:r>
+    </w:p>
+    <w:p>
+      <w:pPr>
+        <w:spacing w:line="360" w:lineRule="auto"/>
+        <w:rPr>
+          <w:rFonts w:ascii="Helvetica" w:hAnsi="Helvetica"/>
+          <w:sz w:val="20"/>
+          <w:szCs w:val="20"/>
+        </w:rPr>
+      </w:pPr>
+      <w:r>
+        <w:rPr>
+          <w:rFonts w:ascii="Helvetica" w:hAnsi="Helvetica"/>
+          <w:sz w:val="20"/>
+          <w:szCs w:val="20"/>
+        </w:rPr>
+        <w:t>Funksjonelt vil nettsiden være fungerende</w:t>
+      </w:r>
+      <w:r>
+        <w:rPr>
+          <w:rFonts w:ascii="Helvetica" w:hAnsi="Helvetica"/>
+          <w:sz w:val="20"/>
+          <w:szCs w:val="20"/>
+        </w:rPr>
+        <w:t>. Designmessig vil den nok ikke være helt perfekt, men det skal vi jobbe mer med neste iterasjon. Alt av dokumenter og designskisser skal være ferdigstilt.</w:t>
       </w:r>
       <w:bookmarkStart w:id="0" w:name="_GoBack"/>
       <w:bookmarkEnd w:id="0"/>
     </w:p>
-    <w:p>
-      <w:pPr>
-        <w:rPr>
-          <w:rFonts w:ascii="Helvetica" w:hAnsi="Helvetica"/>
-          <w:sz w:val="20"/>
-          <w:szCs w:val="20"/>
-        </w:rPr>
-      </w:pPr>
-      <w:r>
-        <w:rPr>
-          <w:rFonts w:ascii="Helvetica" w:hAnsi="Helvetica"/>
-          <w:sz w:val="20"/>
-          <w:szCs w:val="20"/>
-        </w:rPr>
-        <w:t>Vår visjon i prosjekt uka er å levere et bra 2 iterasjons prototype for Westerdals ACT som tilsvarer våre nøkkelord. Elevene skal ville gå til bruk av vår løsning framfor alle andre og vi får mulighet til å fullføre produktet vårt 100%.</w:t>
-      </w:r>
-    </w:p>
-    <w:p>
-      <w:pPr>
-        <w:rPr>
-          <w:rFonts w:ascii="Helvetica" w:hAnsi="Helvetica"/>
-          <w:sz w:val="20"/>
-          <w:szCs w:val="20"/>
-        </w:rPr>
-      </w:pPr>
-    </w:p>
-    <w:p>
-      <w:pPr>
-        <w:pStyle w:val="Heading2"/>
-        <w:rPr>
-          <w:rFonts w:ascii="Helvetica" w:hAnsi="Helvetica"/>
-        </w:rPr>
-      </w:pPr>
-      <w:r>
-        <w:rPr>
-          <w:rFonts w:ascii="Helvetica" w:hAnsi="Helvetica"/>
-        </w:rPr>
-        <w:t>Gruppefordeling</w:t>
-      </w:r>
-    </w:p>
-    <w:p>
-      <w:pPr>
-        <w:rPr>
-          <w:rFonts w:ascii="Helvetica" w:hAnsi="Helvetica"/>
-          <w:sz w:val="20"/>
-          <w:szCs w:val="20"/>
-        </w:rPr>
-      </w:pPr>
-      <w:r>
-        <w:rPr>
-          <w:rFonts w:ascii="Helvetica" w:hAnsi="Helvetica"/>
-          <w:sz w:val="20"/>
-          <w:szCs w:val="20"/>
-        </w:rPr>
-        <w:t xml:space="preserve">Gruppen valgte å fordele arbeidsoppgavene etter interesse og kompetanse. Ingen følte at de fikk et ansvar de ikke ville ha. Vi ble også enige om at alle sammen kunne delta på de forskjellige ansvar områdene selv om dem ikke var tildelt dem selv. Dette gjorde vi for å engasjere flere og lærirings prosess blir bedre. Vi tror også at det vil hjelpe med å gjennomgå hverandres arbeid for </w:t>
-      </w:r>
-      <w:r>
-        <w:rPr>
-          <w:rFonts w:ascii="Helvetica" w:hAnsi="Helvetica"/>
-          <w:sz w:val="20"/>
-          <w:szCs w:val="20"/>
-        </w:rPr>
-        <w:t>å forbedre produktet ytterligere.</w:t>
-      </w:r>
-    </w:p>
-    <w:p>
-      <w:pPr>
-        <w:rPr>
-          <w:rFonts w:ascii="Helvetica" w:hAnsi="Helvetica"/>
-          <w:sz w:val="20"/>
-          <w:szCs w:val="20"/>
-        </w:rPr>
-      </w:pPr>
-    </w:p>
-    <w:p>
-      <w:pPr>
-        <w:pStyle w:val="Heading2"/>
-        <w:rPr>
-          <w:rFonts w:ascii="Helvetica" w:hAnsi="Helvetica"/>
-        </w:rPr>
-      </w:pPr>
-      <w:r>
-        <w:rPr>
-          <w:rFonts w:ascii="Helvetica" w:hAnsi="Helvetica"/>
-        </w:rPr>
-        <w:t>Gruppeansvar</w:t>
-      </w:r>
-    </w:p>
-    <w:p>
-      <w:pPr>
-        <w:rPr>
-          <w:rFonts w:ascii="Helvetica" w:hAnsi="Helvetica"/>
-          <w:sz w:val="20"/>
-          <w:szCs w:val="20"/>
-        </w:rPr>
-      </w:pPr>
-      <w:r>
-        <w:rPr>
-          <w:rFonts w:ascii="Helvetica" w:hAnsi="Helvetica"/>
-          <w:sz w:val="20"/>
-          <w:szCs w:val="20"/>
-        </w:rPr>
-        <w:t xml:space="preserve">Bla </w:t>
-      </w:r>
-      <w:proofErr w:type="spellStart"/>
-      <w:r>
-        <w:rPr>
-          <w:rFonts w:ascii="Helvetica" w:hAnsi="Helvetica"/>
-          <w:sz w:val="20"/>
-          <w:szCs w:val="20"/>
-        </w:rPr>
-        <w:t>bla</w:t>
-      </w:r>
-      <w:proofErr w:type="spellEnd"/>
-      <w:r>
-        <w:rPr>
-          <w:rFonts w:ascii="Helvetica" w:hAnsi="Helvetica"/>
-          <w:sz w:val="20"/>
-          <w:szCs w:val="20"/>
-        </w:rPr>
-        <w:t xml:space="preserve"> </w:t>
-      </w:r>
-    </w:p>
-    <w:p>
-      <w:pPr>
-        <w:rPr>
-          <w:rFonts w:ascii="Helvetica" w:hAnsi="Helvetica"/>
-        </w:rPr>
-      </w:pPr>
-      <w:r>
-        <w:rPr>
-          <w:rFonts w:ascii="Helvetica" w:hAnsi="Helvetica"/>
-        </w:rPr>
-        <w:t xml:space="preserve"> </w:t>
-      </w:r>
-    </w:p>
-    <w:p>
-      <w:pPr>
-        <w:pStyle w:val="Heading2"/>
-        <w:rPr>
-          <w:rFonts w:ascii="Helvetica" w:hAnsi="Helvetica"/>
-        </w:rPr>
-      </w:pPr>
-      <w:r>
-        <w:rPr>
-          <w:rFonts w:ascii="Helvetica" w:hAnsi="Helvetica"/>
-        </w:rPr>
-        <w:t>Avgrensning (</w:t>
-      </w:r>
-      <w:r>
-        <w:rPr>
-          <w:rFonts w:ascii="Helvetica" w:hAnsi="Helvetica"/>
-        </w:rPr>
-        <w:t>1 versjon</w:t>
-      </w:r>
-      <w:r>
-        <w:rPr>
-          <w:rFonts w:ascii="Helvetica" w:hAnsi="Helvetica"/>
-        </w:rPr>
-        <w:t>)</w:t>
-      </w:r>
-    </w:p>
-    <w:p>
-      <w:pPr>
-        <w:rPr>
-          <w:rFonts w:ascii="Helvetica" w:hAnsi="Helvetica"/>
-        </w:rPr>
-      </w:pPr>
-    </w:p>
-    <w:p>
-      <w:pPr>
-        <w:pStyle w:val="Heading2"/>
-        <w:rPr>
-          <w:rFonts w:ascii="Helvetica" w:hAnsi="Helvetica"/>
-        </w:rPr>
-      </w:pPr>
-      <w:r>
-        <w:rPr>
-          <w:rFonts w:ascii="Helvetica" w:hAnsi="Helvetica"/>
-        </w:rPr>
-        <w:t>Avgrensning (</w:t>
-      </w:r>
-      <w:r>
-        <w:rPr>
-          <w:rFonts w:ascii="Helvetica" w:hAnsi="Helvetica"/>
-        </w:rPr>
-        <w:t>1</w:t>
-      </w:r>
-      <w:r>
-        <w:rPr>
-          <w:rFonts w:ascii="Helvetica" w:hAnsi="Helvetica"/>
-        </w:rPr>
-        <w:t xml:space="preserve"> iterasjonen) </w:t>
-      </w:r>
-    </w:p>
-    <w:p>
-      <w:pPr>
-        <w:rPr>
-          <w:rFonts w:ascii="Helvetica" w:hAnsi="Helvetica"/>
-        </w:rPr>
-      </w:pPr>
-    </w:p>
+    <w:p/>
     <w:sectPr>
       <w:pgSz w:w="11900" w:h="16840"/>
       <w:pgMar w:top="1440" w:right="1800" w:bottom="1440" w:left="1800" w:header="708" w:footer="708" w:gutter="0"/>
@@ -631,6 +669,7 @@
   <w:style w:type="paragraph" w:default="1" w:styleId="Normal">
     <w:name w:val="Normal"/>
     <w:qFormat/>
+    <w:rsid w:val="00C71DB6"/>
     <w:rPr>
       <w:lang w:val="nb-NO"/>
     </w:rPr>
@@ -953,6 +992,7 @@
   <w:style w:type="paragraph" w:default="1" w:styleId="Normal">
     <w:name w:val="Normal"/>
     <w:qFormat/>
+    <w:rsid w:val="00C71DB6"/>
     <w:rPr>
       <w:lang w:val="nb-NO"/>
     </w:rPr>

</xml_diff>